<commit_message>
Corrigido palavra calcular do arquivo mean_absolute_error.docx
</commit_message>
<xml_diff>
--- a/mean_absolute_error.docx
+++ b/mean_absolute_error.docx
@@ -75,15 +75,13 @@
         <w:ind w:left="866" w:right="0" w:firstLine="0"/>
       </w:pPr>
       <w:r>
-        <w:t xml:space="preserve">A fórmula para </w:t>
-      </w:r>
-      <w:proofErr w:type="spellStart"/>
-      <w:r>
-        <w:t>calulcar</w:t>
-      </w:r>
-      <w:proofErr w:type="spellEnd"/>
-      <w:r>
-        <w:t xml:space="preserve"> o MAE é:  </w:t>
+        <w:t>A fórmula para cal</w:t>
+      </w:r>
+      <w:r>
+        <w:t>c</w:t>
+      </w:r>
+      <w:r>
+        <w:t xml:space="preserve">ular o MAE é:  </w:t>
       </w:r>
     </w:p>
     <w:p>
@@ -650,6 +648,9 @@
             </m:e>
           </m:nary>
           <m:r>
+            <m:rPr>
+              <m:sty m:val="p"/>
+            </m:rPr>
             <w:rPr>
               <w:rFonts w:ascii="Cambria Math" w:hAnsi="Cambria Math"/>
             </w:rPr>
@@ -792,6 +793,9 @@
             </m:e>
           </m:d>
           <m:r>
+            <m:rPr>
+              <m:sty m:val="p"/>
+            </m:rPr>
             <w:rPr>
               <w:rFonts w:ascii="Cambria Math" w:hAnsi="Cambria Math"/>
             </w:rPr>

</xml_diff>